<commit_message>
add published version of pdf
</commit_message>
<xml_diff>
--- a/drafts/fishres_submission/Hulson_and_Williams_v3.docx
+++ b/drafts/fishres_submission/Hulson_and_Williams_v3.docx
@@ -125,19 +125,27 @@
         </w:numPr>
       </w:pPr>
       <w:r>
-        <w:t>We develop</w:t>
-      </w:r>
-      <w:r>
-        <w:t>ed</w:t>
-      </w:r>
-      <w:r>
-        <w:t xml:space="preserve"> a method to integrate ageing error and growth variability into a bootstrap framework that estimates age composition </w:t>
-      </w:r>
-      <w:r>
-        <w:t xml:space="preserve">and conditional age-at-length </w:t>
+        <w:t>Ageing</w:t>
+      </w:r>
+      <w:r>
+        <w:t xml:space="preserve"> error and growth variability</w:t>
+      </w:r>
+      <w:r>
+        <w:t xml:space="preserve"> </w:t>
+      </w:r>
+      <w:proofErr w:type="gramStart"/>
+      <w:r>
+        <w:t>was integrated</w:t>
+      </w:r>
+      <w:proofErr w:type="gramEnd"/>
+      <w:r>
+        <w:t xml:space="preserve"> into a bootstrap framework to estimate compositional </w:t>
       </w:r>
       <w:r>
         <w:t>input sample size</w:t>
+      </w:r>
+      <w:r>
+        <w:t>.</w:t>
       </w:r>
     </w:p>
     <w:p>
@@ -179,13 +187,10 @@
         </w:numPr>
       </w:pPr>
       <w:r>
-        <w:t>Incorporating ageing error and growth variability to estimate input sample size with a bootstrap procedure more fully accounts for the sources of uncertainty in the expansion process for age composition</w:t>
-      </w:r>
-      <w:r>
-        <w:t xml:space="preserve"> and conditional age-at-length</w:t>
-      </w:r>
-      <w:r>
-        <w:t xml:space="preserve"> data</w:t>
+        <w:t>Incorporating ageing error and growth variability accounts</w:t>
+      </w:r>
+      <w:r>
+        <w:t xml:space="preserve"> for additional sources of uncertainty in composition data</w:t>
       </w:r>
     </w:p>
     <w:p>
@@ -529,12 +534,7 @@
         <w:t>ized</w:t>
       </w:r>
       <w:r>
-        <w:t xml:space="preserve"> sample size is a term introduced when using bootstrap methodologies (Stewart a</w:t>
-      </w:r>
-      <w:bookmarkStart w:id="3" w:name="_GoBack"/>
-      <w:bookmarkEnd w:id="3"/>
-      <w:r>
-        <w:t>nd Hamel 2014). In order to provide consistency in the literature we propose the following usage of terms as it relates to this issue:</w:t>
+        <w:t xml:space="preserve"> sample size is a term introduced when using bootstrap methodologies (Stewart and Hamel 2014). In order to provide consistency in the literature we propose the following usage of terms as it relates to this issue:</w:t>
       </w:r>
     </w:p>
     <w:p>
@@ -793,7 +793,7 @@
       <w:pPr>
         <w:pStyle w:val="Heading1"/>
       </w:pPr>
-      <w:bookmarkStart w:id="4" w:name="material-and-methods"/>
+      <w:bookmarkStart w:id="3" w:name="material-and-methods"/>
       <w:bookmarkEnd w:id="2"/>
       <w:r>
         <w:t>2. Material and methods</w:t>
@@ -803,7 +803,7 @@
       <w:pPr>
         <w:pStyle w:val="Heading2"/>
       </w:pPr>
-      <w:bookmarkStart w:id="5" w:name="data"/>
+      <w:bookmarkStart w:id="4" w:name="data"/>
       <w:r>
         <w:t>2.1 Data</w:t>
       </w:r>
@@ -934,8 +934,8 @@
       <w:pPr>
         <w:pStyle w:val="Heading2"/>
       </w:pPr>
-      <w:bookmarkStart w:id="6" w:name="length-and-age-composition-expansion"/>
-      <w:bookmarkEnd w:id="5"/>
+      <w:bookmarkStart w:id="5" w:name="length-and-age-composition-expansion"/>
+      <w:bookmarkEnd w:id="4"/>
       <w:r>
         <w:t>2.2 Length and age composition expansion</w:t>
       </w:r>
@@ -4313,8 +4313,8 @@
       <w:pPr>
         <w:pStyle w:val="Heading2"/>
       </w:pPr>
-      <w:bookmarkStart w:id="7" w:name="simulation-bootstrap-framework"/>
-      <w:bookmarkEnd w:id="6"/>
+      <w:bookmarkStart w:id="6" w:name="simulation-bootstrap-framework"/>
+      <w:bookmarkEnd w:id="5"/>
       <w:r>
         <w:t>2.3 Simulation-Bootstrap framework</w:t>
       </w:r>
@@ -4515,8 +4515,8 @@
       <w:pPr>
         <w:pStyle w:val="Heading2"/>
       </w:pPr>
-      <w:bookmarkStart w:id="8" w:name="computing-input-sample-size"/>
-      <w:bookmarkEnd w:id="7"/>
+      <w:bookmarkStart w:id="7" w:name="computing-input-sample-size"/>
+      <w:bookmarkEnd w:id="6"/>
       <w:r>
         <w:t>2.4 Computing input sample size</w:t>
       </w:r>
@@ -5815,8 +5815,8 @@
       <w:pPr>
         <w:pStyle w:val="Heading2"/>
       </w:pPr>
-      <w:bookmarkStart w:id="9" w:name="Xe65babd8f99318cbb49fcc1e256a898e8b1eae7"/>
-      <w:bookmarkEnd w:id="8"/>
+      <w:bookmarkStart w:id="8" w:name="Xe65babd8f99318cbb49fcc1e256a898e8b1eae7"/>
+      <w:bookmarkEnd w:id="7"/>
       <w:r>
         <w:t>2.</w:t>
       </w:r>
@@ -5934,9 +5934,9 @@
       <w:pPr>
         <w:pStyle w:val="Heading1"/>
       </w:pPr>
-      <w:bookmarkStart w:id="10" w:name="results"/>
-      <w:bookmarkEnd w:id="4"/>
-      <w:bookmarkEnd w:id="9"/>
+      <w:bookmarkStart w:id="9" w:name="results"/>
+      <w:bookmarkEnd w:id="3"/>
+      <w:bookmarkEnd w:id="8"/>
       <w:r>
         <w:t>3. Results</w:t>
       </w:r>
@@ -6983,8 +6983,8 @@
       <w:pPr>
         <w:pStyle w:val="Heading1"/>
       </w:pPr>
-      <w:bookmarkStart w:id="11" w:name="discussion"/>
-      <w:bookmarkEnd w:id="10"/>
+      <w:bookmarkStart w:id="10" w:name="discussion"/>
+      <w:bookmarkEnd w:id="9"/>
       <w:r>
         <w:lastRenderedPageBreak/>
         <w:t>4. Discussion</w:t>
@@ -7856,8 +7856,8 @@
       <w:pPr>
         <w:pStyle w:val="Heading1"/>
       </w:pPr>
-      <w:bookmarkStart w:id="12" w:name="conclusions"/>
-      <w:bookmarkEnd w:id="11"/>
+      <w:bookmarkStart w:id="11" w:name="conclusions"/>
+      <w:bookmarkEnd w:id="10"/>
       <w:r>
         <w:t>5. Conclusions</w:t>
       </w:r>
@@ -7945,10 +7945,55 @@
       <w:pPr>
         <w:pStyle w:val="Heading1"/>
       </w:pPr>
-      <w:bookmarkStart w:id="13" w:name="acknowledgements"/>
+      <w:bookmarkStart w:id="12" w:name="acknowledgements"/>
+      <w:bookmarkEnd w:id="11"/>
+      <w:r>
+        <w:t>Acknowledgements</w:t>
+      </w:r>
+    </w:p>
+    <w:p>
+      <w:pPr>
+        <w:pStyle w:val="FirstParagraph"/>
+      </w:pPr>
+      <w:r>
+        <w:t xml:space="preserve">We thank Dan </w:t>
+      </w:r>
+      <w:proofErr w:type="spellStart"/>
+      <w:r>
+        <w:t>Goethel</w:t>
+      </w:r>
+      <w:proofErr w:type="spellEnd"/>
+      <w:r>
+        <w:t>,</w:t>
+      </w:r>
+      <w:r>
+        <w:t xml:space="preserve"> Cole </w:t>
+      </w:r>
+      <w:proofErr w:type="spellStart"/>
+      <w:r>
+        <w:t>Monnahan</w:t>
+      </w:r>
+      <w:proofErr w:type="spellEnd"/>
+      <w:r>
+        <w:t>, and two anonymous reviewers</w:t>
+      </w:r>
+      <w:r>
+        <w:t xml:space="preserve"> for their helpful reviews of this manuscript. We also thank all the AFSC survey staff who collected the data over the last 40 years used in this analysis. This research did not receive any specific grant from funding agencies in the public, commercial, or not-for-profit sectors.</w:t>
+      </w:r>
+    </w:p>
+    <w:p>
+      <w:pPr>
+        <w:pStyle w:val="BodyText"/>
+      </w:pPr>
+    </w:p>
+    <w:p>
+      <w:pPr>
+        <w:pStyle w:val="Heading1"/>
+      </w:pPr>
+      <w:bookmarkStart w:id="13" w:name="author-contribution"/>
       <w:bookmarkEnd w:id="12"/>
       <w:r>
-        <w:t>Acknowledgements</w:t>
+        <w:t>Author contribution</w:t>
       </w:r>
     </w:p>
     <w:p>
@@ -7956,65 +8001,20 @@
         <w:pStyle w:val="FirstParagraph"/>
       </w:pPr>
       <w:r>
-        <w:t xml:space="preserve">We thank Dan </w:t>
-      </w:r>
-      <w:proofErr w:type="spellStart"/>
-      <w:r>
-        <w:t>Goethel</w:t>
-      </w:r>
-      <w:proofErr w:type="spellEnd"/>
-      <w:r>
-        <w:t>,</w:t>
-      </w:r>
-      <w:r>
-        <w:t xml:space="preserve"> Cole </w:t>
-      </w:r>
-      <w:proofErr w:type="spellStart"/>
-      <w:r>
-        <w:t>Monnahan</w:t>
-      </w:r>
-      <w:proofErr w:type="spellEnd"/>
-      <w:r>
-        <w:t>, and two anonymous reviewers</w:t>
-      </w:r>
-      <w:r>
-        <w:t xml:space="preserve"> for their helpful reviews of this manuscript. We also thank all the AFSC survey staff who collected the data over the last 40 years used in this analysis. This research did not receive any specific grant from funding agencies in the public, commercial, or not-for-profit sectors.</w:t>
-      </w:r>
-    </w:p>
-    <w:p>
-      <w:pPr>
-        <w:pStyle w:val="BodyText"/>
-      </w:pPr>
+        <w:t>Conceptualization: P-JFH Data curation: P-JFH Formal analysis: P-JFH Funding acquisition: N/A Investigation: P-JFH, BCW Methodology: P-JFH, BCW Project administration: P-JFH Resources: N/A Software: BCW, P-JFH Supervision: P-JFH Validation: P-JFH, BCW Visualization: P-JFH, BCW Writing – original draft: P-JFH, BCW Writing – review &amp; editing: P-JFH, BCW</w:t>
+      </w:r>
+    </w:p>
+    <w:p>
+      <w:r>
+        <w:br w:type="page"/>
+      </w:r>
     </w:p>
     <w:p>
       <w:pPr>
         <w:pStyle w:val="Heading1"/>
       </w:pPr>
-      <w:bookmarkStart w:id="14" w:name="author-contribution"/>
+      <w:bookmarkStart w:id="14" w:name="citations"/>
       <w:bookmarkEnd w:id="13"/>
-      <w:r>
-        <w:t>Author contribution</w:t>
-      </w:r>
-    </w:p>
-    <w:p>
-      <w:pPr>
-        <w:pStyle w:val="FirstParagraph"/>
-      </w:pPr>
-      <w:r>
-        <w:t>Conceptualization: P-JFH Data curation: P-JFH Formal analysis: P-JFH Funding acquisition: N/A Investigation: P-JFH, BCW Methodology: P-JFH, BCW Project administration: P-JFH Resources: N/A Software: BCW, P-JFH Supervision: P-JFH Validation: P-JFH, BCW Visualization: P-JFH, BCW Writing – original draft: P-JFH, BCW Writing – review &amp; editing: P-JFH, BCW</w:t>
-      </w:r>
-    </w:p>
-    <w:p>
-      <w:r>
-        <w:br w:type="page"/>
-      </w:r>
-    </w:p>
-    <w:p>
-      <w:pPr>
-        <w:pStyle w:val="Heading1"/>
-      </w:pPr>
-      <w:bookmarkStart w:id="15" w:name="citations"/>
-      <w:bookmarkEnd w:id="14"/>
       <w:r>
         <w:lastRenderedPageBreak/>
         <w:t>Citations</w:t>
@@ -8025,8 +8025,8 @@
         <w:pStyle w:val="Bibliography"/>
         <w:ind w:left="720" w:hanging="720"/>
       </w:pPr>
-      <w:bookmarkStart w:id="16" w:name="ref-Ailloud2019"/>
-      <w:bookmarkStart w:id="17" w:name="refs"/>
+      <w:bookmarkStart w:id="15" w:name="ref-Ailloud2019"/>
+      <w:bookmarkStart w:id="16" w:name="refs"/>
       <w:proofErr w:type="spellStart"/>
       <w:r>
         <w:t>Ailloud</w:t>
@@ -8084,8 +8084,8 @@
         <w:pStyle w:val="Bibliography"/>
         <w:ind w:left="720" w:hanging="720"/>
       </w:pPr>
-      <w:bookmarkStart w:id="18" w:name="ref-Barbeaux2022"/>
-      <w:bookmarkEnd w:id="16"/>
+      <w:bookmarkStart w:id="17" w:name="ref-Barbeaux2022"/>
+      <w:bookmarkEnd w:id="15"/>
       <w:proofErr w:type="spellStart"/>
       <w:r>
         <w:t>Barbeaux</w:t>
@@ -8134,8 +8134,8 @@
         <w:pStyle w:val="Bibliography"/>
         <w:ind w:left="720" w:hanging="720"/>
       </w:pPr>
-      <w:bookmarkStart w:id="19" w:name="ref-Candy2012"/>
-      <w:bookmarkEnd w:id="18"/>
+      <w:bookmarkStart w:id="18" w:name="ref-Candy2012"/>
+      <w:bookmarkEnd w:id="17"/>
       <w:r>
         <w:t xml:space="preserve">Candy, S.G., </w:t>
       </w:r>
@@ -8292,10 +8292,15 @@
         <w:pStyle w:val="Bibliography"/>
         <w:ind w:left="720" w:hanging="720"/>
       </w:pPr>
-      <w:bookmarkStart w:id="20" w:name="ref-Henriquez2016"/>
-      <w:bookmarkEnd w:id="19"/>
-      <w:r>
-        <w:t xml:space="preserve">Henriquez, V., </w:t>
+      <w:bookmarkStart w:id="19" w:name="ref-Henriquez2016"/>
+      <w:bookmarkStart w:id="20" w:name="_GoBack"/>
+      <w:bookmarkEnd w:id="18"/>
+      <w:r>
+        <w:t>Henriquez</w:t>
+      </w:r>
+      <w:bookmarkEnd w:id="20"/>
+      <w:r>
+        <w:t xml:space="preserve">, V., </w:t>
       </w:r>
       <w:proofErr w:type="spellStart"/>
       <w:r>
@@ -8363,7 +8368,7 @@
         <w:ind w:left="720" w:hanging="720"/>
       </w:pPr>
       <w:bookmarkStart w:id="21" w:name="ref-Hulson2012"/>
-      <w:bookmarkEnd w:id="20"/>
+      <w:bookmarkEnd w:id="19"/>
       <w:proofErr w:type="spellStart"/>
       <w:r>
         <w:t>Hulson</w:t>
@@ -9680,7 +9685,7 @@
         <w:t>.</w:t>
       </w:r>
     </w:p>
-    <w:bookmarkEnd w:id="17"/>
+    <w:bookmarkEnd w:id="16"/>
     <w:bookmarkEnd w:id="51"/>
     <w:p>
       <w:r>
@@ -9692,7 +9697,7 @@
         <w:pStyle w:val="Heading1"/>
       </w:pPr>
       <w:bookmarkStart w:id="52" w:name="tables"/>
-      <w:bookmarkEnd w:id="15"/>
+      <w:bookmarkEnd w:id="14"/>
       <w:r>
         <w:lastRenderedPageBreak/>
         <w:t>Tables</w:t>
@@ -12354,7 +12359,7 @@
           <w:rPr>
             <w:noProof/>
           </w:rPr>
-          <w:t>26</w:t>
+          <w:t>44</w:t>
         </w:r>
         <w:r>
           <w:rPr>
@@ -15419,7 +15424,7 @@
 </file>
 
 <file path=customXml/itemProps1.xml><?xml version="1.0" encoding="utf-8"?>
-<ds:datastoreItem xmlns:ds="http://schemas.openxmlformats.org/officeDocument/2006/customXml" ds:itemID="{C795CA61-5C26-42EE-AB82-1608C20777E6}">
+<ds:datastoreItem xmlns:ds="http://schemas.openxmlformats.org/officeDocument/2006/customXml" ds:itemID="{370385DE-09A1-44F2-9773-93C5DEC9F003}">
   <ds:schemaRefs>
     <ds:schemaRef ds:uri="http://schemas.openxmlformats.org/officeDocument/2006/bibliography"/>
   </ds:schemaRefs>

</xml_diff>